<commit_message>
deploy to github pages and begin fastapi backend setup
</commit_message>
<xml_diff>
--- a/Moonboard classifier project information.docx
+++ b/Moonboard classifier project information.docx
@@ -176,6 +176,24 @@
         <w:t>Quirks</w:t>
       </w:r>
     </w:p>
+    <w:p>
+      <w:r>
+        <w:t>Ok so I am using fastAPI as my backend probably on render.com</w:t>
+      </w:r>
+    </w:p>
+    <w:p>
+      <w:r>
+        <w:t>I am also using python virtual environments to make package requiring easier…</w:t>
+      </w:r>
+    </w:p>
+    <w:p>
+      <w:r>
+        <w:t>source .venv/Scripts/activate</w:t>
+      </w:r>
+      <w:r>
+        <w:t xml:space="preserve">   [on bash]</w:t>
+      </w:r>
+    </w:p>
     <w:p/>
     <w:p>
       <w:r>
@@ -184,6 +202,7 @@
     </w:p>
     <w:p>
       <w:r>
+        <w:lastRenderedPageBreak/>
         <w:t>17/10/2024</w:t>
       </w:r>
     </w:p>
@@ -207,7 +226,6 @@
         </w:numPr>
       </w:pPr>
       <w:r>
-        <w:lastRenderedPageBreak/>
         <w:t>the model param</w:t>
       </w:r>
       <w:r>
@@ -1020,7 +1038,6 @@
   <w:style w:type="character" w:default="1" w:styleId="DefaultParagraphFont">
     <w:name w:val="Default Paragraph Font"/>
     <w:uiPriority w:val="1"/>
-    <w:semiHidden/>
     <w:unhideWhenUsed/>
   </w:style>
   <w:style w:type="table" w:default="1" w:styleId="TableNormal">

</xml_diff>